<commit_message>
revised comp 1433 a2, and some lab excercises
</commit_message>
<xml_diff>
--- a/R/20_05/COMP1433Ass2/temp/report.docx
+++ b/R/20_05/COMP1433Ass2/temp/report.docx
@@ -11,51 +11,213 @@
       <w:r>
         <w:t>Report for Q3 and Q4</w:t>
       </w:r>
-      <w:bookmarkStart w:id="1" w:name="_GoBack"/>
       <w:bookmarkEnd w:id="0"/>
+    </w:p>
+    <w:p>
+      <w:pPr>
+        <w:pStyle w:val="a0"/>
+        <w:jc w:val="center"/>
+      </w:pPr>
+      <w:r>
+        <w:rPr>
+          <w:rFonts w:hint="eastAsia"/>
+          <w:lang w:eastAsia="zh-CN"/>
+        </w:rPr>
+        <w:t>RuixiangJIANG</w:t>
+      </w:r>
+      <w:r>
+        <w:t xml:space="preserve"> </w:t>
+      </w:r>
+      <w:r>
+        <w:rPr>
+          <w:rFonts w:hint="eastAsia"/>
+          <w:lang w:eastAsia="zh-CN"/>
+        </w:rPr>
+        <w:t>19079662d</w:t>
+      </w:r>
+    </w:p>
+    <w:p>
+      <w:pPr>
+        <w:pStyle w:val="2"/>
+      </w:pPr>
+      <w:bookmarkStart w:id="1" w:name="q3"/>
+      <w:r>
+        <w:t>Q3</w:t>
+      </w:r>
       <w:bookmarkEnd w:id="1"/>
     </w:p>
     <w:p>
       <w:pPr>
-        <w:pStyle w:val="2"/>
-      </w:pPr>
-      <w:bookmarkStart w:id="2" w:name="q3"/>
-      <w:r>
-        <w:t>Q3</w:t>
+        <w:pStyle w:val="3"/>
+      </w:pPr>
+      <w:bookmarkStart w:id="2" w:name="q31"/>
+      <w:r>
+        <w:t>Q3(1)</w:t>
       </w:r>
       <w:bookmarkEnd w:id="2"/>
     </w:p>
     <w:p>
       <w:pPr>
+        <w:pStyle w:val="FirstParagraph"/>
+      </w:pPr>
+      <w:r>
+        <w:t>The probability that he do not run o</w:t>
+      </w:r>
+      <w:r>
+        <w:t>u</w:t>
+      </w:r>
+      <w:r>
+        <w:t xml:space="preserve">t of money after 100,1,000,10,000 , and 100,000 times are 1, </w:t>
+      </w:r>
+      <w:r>
+        <w:rPr>
+          <w:rFonts w:hint="eastAsia"/>
+          <w:lang w:eastAsia="zh-CN"/>
+        </w:rPr>
+        <w:t>0.99</w:t>
+      </w:r>
+      <w:r>
+        <w:rPr>
+          <w:rFonts w:hint="eastAsia"/>
+          <w:lang w:eastAsia="zh-CN"/>
+        </w:rPr>
+        <w:t>，</w:t>
+      </w:r>
+      <w:r>
+        <w:rPr>
+          <w:rFonts w:hint="eastAsia"/>
+          <w:lang w:eastAsia="zh-CN"/>
+        </w:rPr>
+        <w:t>0.085</w:t>
+      </w:r>
+      <w:r>
+        <w:rPr>
+          <w:lang w:eastAsia="zh-CN"/>
+        </w:rPr>
+        <w:t xml:space="preserve">, </w:t>
+      </w:r>
+      <w:r>
+        <w:rPr>
+          <w:rFonts w:hint="eastAsia"/>
+          <w:lang w:eastAsia="zh-CN"/>
+        </w:rPr>
+        <w:t>0</w:t>
+      </w:r>
+      <w:r>
+        <w:rPr>
+          <w:lang w:eastAsia="zh-CN"/>
+        </w:rPr>
+        <w:t xml:space="preserve"> </w:t>
+      </w:r>
+      <w:r>
+        <w:t>respectively.</w:t>
+      </w:r>
+    </w:p>
+    <w:p>
+      <w:pPr>
+        <w:pStyle w:val="FirstParagraph"/>
+      </w:pPr>
+      <w:r>
+        <w:rPr>
+          <w:lang w:eastAsia="zh-CN"/>
+        </w:rPr>
+        <w:t xml:space="preserve">(This answer is obtained using </w:t>
+      </w:r>
+      <w:r>
+        <w:rPr>
+          <w:rFonts w:hint="eastAsia"/>
+          <w:lang w:eastAsia="zh-CN"/>
+        </w:rPr>
+        <w:t>Mont</w:t>
+      </w:r>
+      <w:r>
+        <w:rPr>
+          <w:lang w:eastAsia="zh-CN"/>
+        </w:rPr>
+        <w:t>e</w:t>
+      </w:r>
+      <w:r>
+        <w:rPr>
+          <w:lang w:eastAsia="zh-CN"/>
+        </w:rPr>
+        <w:t xml:space="preserve"> </w:t>
+      </w:r>
+      <w:r>
+        <w:rPr>
+          <w:rFonts w:hint="eastAsia"/>
+          <w:lang w:eastAsia="zh-CN"/>
+        </w:rPr>
+        <w:t>Carol</w:t>
+      </w:r>
+      <w:r>
+        <w:rPr>
+          <w:lang w:eastAsia="zh-CN"/>
+        </w:rPr>
+        <w:t xml:space="preserve"> Simulation, so may have minor error to the accurate value.)</w:t>
+      </w:r>
+    </w:p>
+    <w:p>
+      <w:pPr>
         <w:pStyle w:val="3"/>
       </w:pPr>
-      <w:bookmarkStart w:id="3" w:name="q31"/>
-      <w:r>
-        <w:t>Q3(1)</w:t>
+      <w:bookmarkStart w:id="3" w:name="q32"/>
+      <w:r>
+        <w:t>Q3(2)</w:t>
       </w:r>
       <w:bookmarkEnd w:id="3"/>
     </w:p>
     <w:p>
       <w:pPr>
-        <w:pStyle w:val="FirstParagraph"/>
-      </w:pPr>
-      <w:r>
-        <w:t>The probability that he do not run ot of money after 100,1,000,10,000 , and 100,000 times are 1, 6.52956269890831e-170, 0, 0 respectively.</w:t>
-      </w:r>
-      <w:r>
-        <w:br/>
-        <w:t>(Some number are too small to be stored as floating number, so some results are rounded to 1 or 0)</w:t>
-      </w:r>
-    </w:p>
-    <w:p>
-      <w:pPr>
-        <w:pStyle w:val="3"/>
-      </w:pPr>
-      <w:bookmarkStart w:id="4" w:name="q32"/>
-      <w:r>
-        <w:t>Q3(2)</w:t>
-      </w:r>
+        <w:pStyle w:val="a0"/>
+        <w:rPr>
+          <w:lang w:eastAsia="zh-CN"/>
+        </w:rPr>
+      </w:pPr>
+      <w:r>
+        <w:rPr>
+          <w:rFonts w:hint="eastAsia"/>
+          <w:lang w:eastAsia="zh-CN"/>
+        </w:rPr>
+        <w:t>T</w:t>
+      </w:r>
+      <w:r>
+        <w:rPr>
+          <w:lang w:eastAsia="zh-CN"/>
+        </w:rPr>
+        <w:t xml:space="preserve">his graph </w:t>
+      </w:r>
+      <w:r>
+        <w:rPr>
+          <w:lang w:eastAsia="zh-CN"/>
+        </w:rPr>
+        <w:t>(see R script</w:t>
+      </w:r>
+      <w:r>
+        <w:rPr>
+          <w:lang w:eastAsia="zh-CN"/>
+        </w:rPr>
+        <w:t xml:space="preserve"> q4.r</w:t>
+      </w:r>
+      <w:bookmarkStart w:id="4" w:name="_GoBack"/>
       <w:bookmarkEnd w:id="4"/>
+      <w:r>
+        <w:rPr>
+          <w:lang w:eastAsia="zh-CN"/>
+        </w:rPr>
+        <w:t>)</w:t>
+      </w:r>
+      <w:r>
+        <w:rPr>
+          <w:lang w:eastAsia="zh-CN"/>
+        </w:rPr>
+        <w:t xml:space="preserve"> </w:t>
+      </w:r>
+      <w:r>
+        <w:rPr>
+          <w:lang w:eastAsia="zh-CN"/>
+        </w:rPr>
+        <w:t>is based on expected value of binominal distribution.</w:t>
+      </w:r>
     </w:p>
     <w:p>
       <w:pPr>
@@ -110,20 +272,35 @@
       <w:r>
         <w:t xml:space="preserve"> </w:t>
       </w:r>
+    </w:p>
+    <w:p>
+      <w:pPr>
+        <w:pStyle w:val="FirstParagraph"/>
+      </w:pPr>
       <w:r>
         <w:rPr>
           <w:b/>
         </w:rPr>
-        <w:t>My observa</w:t>
-      </w:r>
-      <w:r>
-        <w:rPr>
-          <w:b/>
-        </w:rPr>
-        <w:t>tion</w:t>
-      </w:r>
-      <w:r>
-        <w:t xml:space="preserve">: The more he gamble, the less money he will have on average.(i.e. the money he have is a decreasing liner function to the gamble times </w:t>
+        <w:lastRenderedPageBreak/>
+        <w:t>My observation</w:t>
+      </w:r>
+      <w:r>
+        <w:t xml:space="preserve">: The more he </w:t>
+      </w:r>
+      <w:r>
+        <w:t>gambles</w:t>
+      </w:r>
+      <w:r>
+        <w:t>, the less money he will have on average.</w:t>
+      </w:r>
+      <w:r>
+        <w:t xml:space="preserve"> </w:t>
+      </w:r>
+      <w:r>
+        <w:t xml:space="preserve"> </w:t>
+      </w:r>
+      <w:r>
+        <w:t xml:space="preserve">(i.e. the money he have is a decreasing liner function to the gamble times </w:t>
       </w:r>
       <m:oMath>
         <m:r>
@@ -139,11 +316,69 @@
     </w:p>
     <w:p>
       <w:pPr>
+        <w:pStyle w:val="a0"/>
+        <w:rPr>
+          <w:lang w:eastAsia="zh-CN"/>
+        </w:rPr>
+      </w:pPr>
+      <w:r>
+        <w:rPr>
+          <w:rFonts w:hint="eastAsia"/>
+          <w:lang w:eastAsia="zh-CN"/>
+        </w:rPr>
+        <w:t>M</w:t>
+      </w:r>
+      <w:r>
+        <w:rPr>
+          <w:lang w:eastAsia="zh-CN"/>
+        </w:rPr>
+        <w:t xml:space="preserve">oreover, if he </w:t>
+      </w:r>
+      <w:r>
+        <w:rPr>
+          <w:lang w:eastAsia="zh-CN"/>
+        </w:rPr>
+        <w:t>gambles</w:t>
+      </w:r>
+      <w:r>
+        <w:rPr>
+          <w:lang w:eastAsia="zh-CN"/>
+        </w:rPr>
+        <w:t xml:space="preserve"> infinitely, he will</w:t>
+      </w:r>
+      <w:r>
+        <w:rPr>
+          <w:lang w:eastAsia="zh-CN"/>
+        </w:rPr>
+        <w:t xml:space="preserve"> </w:t>
+      </w:r>
+      <w:r>
+        <w:rPr>
+          <w:lang w:eastAsia="zh-CN"/>
+        </w:rPr>
+        <w:t xml:space="preserve">(always) </w:t>
+      </w:r>
+      <w:r>
+        <w:rPr>
+          <w:lang w:eastAsia="zh-CN"/>
+        </w:rPr>
+        <w:t>eventually end up with bankrupt.</w:t>
+      </w:r>
+      <w:bookmarkStart w:id="5" w:name="q4"/>
+    </w:p>
+    <w:p>
+      <w:pPr>
+        <w:pStyle w:val="a0"/>
+        <w:rPr>
+          <w:lang w:eastAsia="zh-CN"/>
+        </w:rPr>
+      </w:pPr>
+    </w:p>
+    <w:p>
+      <w:pPr>
         <w:pStyle w:val="2"/>
       </w:pPr>
-      <w:bookmarkStart w:id="5" w:name="q4"/>
-      <w:r>
-        <w:lastRenderedPageBreak/>
+      <w:r>
         <w:t>Q4</w:t>
       </w:r>
       <w:bookmarkEnd w:id="5"/>
@@ -218,13 +453,7 @@
                     <w:rPr>
                       <w:rFonts w:ascii="Cambria Math" w:hAnsi="Cambria Math"/>
                     </w:rPr>
-                    <m:t>i</m:t>
-                  </m:r>
-                  <m:r>
-                    <w:rPr>
-                      <w:rFonts w:ascii="Cambria Math" w:hAnsi="Cambria Math"/>
-                    </w:rPr>
-                    <m:t>=1</m:t>
+                    <m:t>i=1</m:t>
                   </m:r>
                 </m:sub>
                 <m:sup>
@@ -280,6 +509,9 @@
             <m:t>=4.923572</m:t>
           </m:r>
           <m:r>
+            <m:rPr>
+              <m:sty m:val="p"/>
+            </m:rPr>
             <w:br/>
           </m:r>
         </m:oMath>
@@ -332,13 +564,7 @@
                     <w:rPr>
                       <w:rFonts w:ascii="Cambria Math" w:hAnsi="Cambria Math"/>
                     </w:rPr>
-                    <m:t>i</m:t>
-                  </m:r>
-                  <m:r>
-                    <w:rPr>
-                      <w:rFonts w:ascii="Cambria Math" w:hAnsi="Cambria Math"/>
-                    </w:rPr>
-                    <m:t>=1</m:t>
+                    <m:t>i=1</m:t>
                   </m:r>
                 </m:sub>
                 <m:sup>
@@ -391,13 +617,7 @@
             <w:rPr>
               <w:rFonts w:ascii="Cambria Math" w:hAnsi="Cambria Math"/>
             </w:rPr>
-            <m:t>=1.0</m:t>
-          </m:r>
-          <m:r>
-            <w:rPr>
-              <w:rFonts w:ascii="Cambria Math" w:hAnsi="Cambria Math"/>
-            </w:rPr>
-            <m:t>64686</m:t>
+            <m:t>=1.064686</m:t>
           </m:r>
         </m:oMath>
       </m:oMathPara>
@@ -543,13 +763,7 @@
                     <w:rPr>
                       <w:rFonts w:ascii="Cambria Math" w:hAnsi="Cambria Math"/>
                     </w:rPr>
-                    <m:t>i</m:t>
-                  </m:r>
-                  <m:r>
-                    <w:rPr>
-                      <w:rFonts w:ascii="Cambria Math" w:hAnsi="Cambria Math"/>
-                    </w:rPr>
-                    <m:t>=1</m:t>
+                    <m:t>i=1</m:t>
                   </m:r>
                 </m:sub>
                 <m:sup>
@@ -696,13 +910,7 @@
                     <w:rPr>
                       <w:rFonts w:ascii="Cambria Math" w:hAnsi="Cambria Math"/>
                     </w:rPr>
-                    <m:t>i</m:t>
-                  </m:r>
-                  <m:r>
-                    <w:rPr>
-                      <w:rFonts w:ascii="Cambria Math" w:hAnsi="Cambria Math"/>
-                    </w:rPr>
-                    <m:t>=1</m:t>
+                    <m:t>i=1</m:t>
                   </m:r>
                 </m:sub>
                 <m:sup>
@@ -836,6 +1044,9 @@
             <m:t>=0.06388116</m:t>
           </m:r>
           <m:r>
+            <m:rPr>
+              <m:sty m:val="p"/>
+            </m:rPr>
             <w:br/>
           </m:r>
         </m:oMath>
@@ -981,38 +1192,111 @@
           <w:rPr>
             <w:rFonts w:ascii="Cambria Math" w:hAnsi="Cambria Math"/>
           </w:rPr>
-          <m:t>y</m:t>
+          <m:t>y=0.06388116x+0.7501625</m:t>
         </m:r>
+      </m:oMath>
+    </w:p>
+    <w:p>
+      <w:pPr>
+        <w:pStyle w:val="a0"/>
+      </w:pPr>
+    </w:p>
+    <w:p>
+      <w:pPr>
+        <w:pStyle w:val="a0"/>
+      </w:pPr>
+    </w:p>
+    <w:p>
+      <w:pPr>
+        <w:pStyle w:val="a0"/>
+      </w:pPr>
+    </w:p>
+    <w:p>
+      <w:pPr>
+        <w:pStyle w:val="a0"/>
+      </w:pPr>
+    </w:p>
+    <w:p>
+      <w:pPr>
+        <w:pStyle w:val="a0"/>
+      </w:pPr>
+    </w:p>
+    <w:p>
+      <w:pPr>
+        <w:pStyle w:val="a0"/>
+      </w:pPr>
+    </w:p>
+    <w:p>
+      <w:pPr>
+        <w:pStyle w:val="a0"/>
+      </w:pPr>
+    </w:p>
+    <w:p>
+      <w:pPr>
+        <w:pStyle w:val="a0"/>
+      </w:pPr>
+    </w:p>
+    <w:p>
+      <w:pPr>
+        <w:pStyle w:val="a0"/>
+      </w:pPr>
+    </w:p>
+    <w:p>
+      <w:pPr>
+        <w:pStyle w:val="a0"/>
+      </w:pPr>
+    </w:p>
+    <w:p>
+      <w:pPr>
+        <w:pStyle w:val="a0"/>
+      </w:pPr>
+    </w:p>
+    <w:p>
+      <w:pPr>
+        <w:pStyle w:val="a0"/>
+      </w:pPr>
+    </w:p>
+    <w:p>
+      <w:pPr>
+        <w:pStyle w:val="a0"/>
+      </w:pPr>
+    </w:p>
+    <w:p>
+      <w:pPr>
+        <w:pStyle w:val="a0"/>
+      </w:pPr>
+    </w:p>
+    <w:p>
+      <w:pPr>
+        <w:pStyle w:val="3"/>
+      </w:pPr>
+      <w:bookmarkStart w:id="7" w:name="q42"/>
+      <w:r>
+        <w:lastRenderedPageBreak/>
+        <w:t>Q4(2)</w:t>
+      </w:r>
+      <w:bookmarkEnd w:id="7"/>
+    </w:p>
+    <w:p>
+      <w:pPr>
+        <w:pStyle w:val="a0"/>
+      </w:pPr>
+      <w:r>
+        <w:t xml:space="preserve">the regression line is </w:t>
+      </w:r>
+      <m:oMath>
         <m:r>
           <w:rPr>
             <w:rFonts w:ascii="Cambria Math" w:hAnsi="Cambria Math"/>
           </w:rPr>
-          <m:t>=0.06388116</m:t>
-        </m:r>
-        <m:r>
-          <w:rPr>
-            <w:rFonts w:ascii="Cambria Math" w:hAnsi="Cambria Math"/>
-          </w:rPr>
-          <m:t>x</m:t>
-        </m:r>
-        <m:r>
-          <w:rPr>
-            <w:rFonts w:ascii="Cambria Math" w:hAnsi="Cambria Math"/>
-          </w:rPr>
-          <m:t>+0.7501625</m:t>
+          <m:t>y=0.06388116x+0.7501625</m:t>
         </m:r>
       </m:oMath>
     </w:p>
     <w:p>
       <w:pPr>
-        <w:pStyle w:val="3"/>
-      </w:pPr>
-      <w:bookmarkStart w:id="7" w:name="q42"/>
-      <w:r>
-        <w:lastRenderedPageBreak/>
-        <w:t>Q4(2)</w:t>
-      </w:r>
-      <w:bookmarkEnd w:id="7"/>
+        <w:pStyle w:val="a0"/>
+      </w:pPr>
     </w:p>
     <w:p>
       <w:pPr>
@@ -1071,10 +1355,7 @@
       </w:pPr>
       <w:bookmarkStart w:id="8" w:name="q43"/>
       <w:r>
-        <w:t>Q4</w:t>
-      </w:r>
-      <w:r>
-        <w:t>(3)</w:t>
+        <w:t>Q4(3)</w:t>
       </w:r>
       <w:bookmarkEnd w:id="8"/>
     </w:p>
@@ -1090,19 +1371,7 @@
           <w:rPr>
             <w:rFonts w:ascii="Cambria Math" w:hAnsi="Cambria Math"/>
           </w:rPr>
-          <m:t>y</m:t>
-        </m:r>
-        <m:r>
-          <w:rPr>
-            <w:rFonts w:ascii="Cambria Math" w:hAnsi="Cambria Math"/>
-          </w:rPr>
-          <m:t>=0.75016+0.06388</m:t>
-        </m:r>
-        <m:r>
-          <w:rPr>
-            <w:rFonts w:ascii="Cambria Math" w:hAnsi="Cambria Math"/>
-          </w:rPr>
-          <m:t>x</m:t>
+          <m:t>y=0.75016+0.06388x</m:t>
         </m:r>
       </m:oMath>
       <w:r>
@@ -1375,7 +1644,7 @@
     <w:lsdException w:name="Closing" w:semiHidden="1" w:unhideWhenUsed="1"/>
     <w:lsdException w:name="Signature" w:semiHidden="1" w:unhideWhenUsed="1"/>
     <w:lsdException w:name="Default Paragraph Font" w:semiHidden="1" w:unhideWhenUsed="1"/>
-    <w:lsdException w:name="Body Text" w:semiHidden="1" w:unhideWhenUsed="1"/>
+    <w:lsdException w:name="Body Text" w:semiHidden="1" w:unhideWhenUsed="1" w:qFormat="1"/>
     <w:lsdException w:name="Body Text Indent" w:semiHidden="1" w:unhideWhenUsed="1"/>
     <w:lsdException w:name="List Continue" w:semiHidden="1" w:unhideWhenUsed="1"/>
     <w:lsdException w:name="List Continue 2" w:semiHidden="1" w:unhideWhenUsed="1"/>
@@ -1459,6 +1728,13 @@
     <w:lsdException w:name="Table Theme" w:semiHidden="1" w:unhideWhenUsed="1"/>
     <w:lsdException w:name="Placeholder Text" w:semiHidden="1"/>
     <w:lsdException w:name="Light Shading"/>
+    <w:lsdException w:name="Light List"/>
+    <w:lsdException w:name="Light Grid"/>
+    <w:lsdException w:name="Medium Shading 1"/>
+    <w:lsdException w:name="Medium Shading 2"/>
+    <w:lsdException w:name="Medium List 1"/>
+    <w:lsdException w:name="Medium List 2"/>
+    <w:lsdException w:name="Medium Grid 1"/>
     <w:lsdException w:name="Medium Grid 2"/>
     <w:lsdException w:name="Medium Grid 3"/>
     <w:lsdException w:name="Dark List"/>
@@ -1862,6 +2138,7 @@
   <w:style w:type="paragraph" w:styleId="a0">
     <w:name w:val="Body Text"/>
     <w:basedOn w:val="a"/>
+    <w:link w:val="a4"/>
     <w:qFormat/>
     <w:pPr>
       <w:spacing w:before="180" w:after="180"/>
@@ -1881,7 +2158,7 @@
       <w:spacing w:before="36" w:after="36"/>
     </w:pPr>
   </w:style>
-  <w:style w:type="paragraph" w:styleId="a4">
+  <w:style w:type="paragraph" w:styleId="a5">
     <w:name w:val="Title"/>
     <w:basedOn w:val="a"/>
     <w:next w:val="a0"/>
@@ -1901,9 +2178,9 @@
       <w:szCs w:val="36"/>
     </w:rPr>
   </w:style>
-  <w:style w:type="paragraph" w:styleId="a5">
+  <w:style w:type="paragraph" w:styleId="a6">
     <w:name w:val="Subtitle"/>
-    <w:basedOn w:val="a4"/>
+    <w:basedOn w:val="a5"/>
     <w:next w:val="a0"/>
     <w:qFormat/>
     <w:pPr>
@@ -1924,7 +2201,7 @@
       <w:jc w:val="center"/>
     </w:pPr>
   </w:style>
-  <w:style w:type="paragraph" w:styleId="a6">
+  <w:style w:type="paragraph" w:styleId="a7">
     <w:name w:val="Date"/>
     <w:next w:val="a0"/>
     <w:qFormat/>
@@ -1949,12 +2226,12 @@
       <w:szCs w:val="20"/>
     </w:rPr>
   </w:style>
-  <w:style w:type="paragraph" w:styleId="a7">
+  <w:style w:type="paragraph" w:styleId="a8">
     <w:name w:val="Bibliography"/>
     <w:basedOn w:val="a"/>
     <w:qFormat/>
   </w:style>
-  <w:style w:type="paragraph" w:styleId="a8">
+  <w:style w:type="paragraph" w:styleId="a9">
     <w:name w:val="Block Text"/>
     <w:basedOn w:val="a0"/>
     <w:next w:val="a0"/>
@@ -1966,7 +2243,7 @@
       <w:ind w:left="480" w:right="480"/>
     </w:pPr>
   </w:style>
-  <w:style w:type="paragraph" w:styleId="a9">
+  <w:style w:type="paragraph" w:styleId="aa">
     <w:name w:val="footnote text"/>
     <w:basedOn w:val="a"/>
     <w:uiPriority w:val="9"/>
@@ -2005,10 +2282,10 @@
     <w:name w:val="Definition"/>
     <w:basedOn w:val="a"/>
   </w:style>
-  <w:style w:type="paragraph" w:styleId="aa">
+  <w:style w:type="paragraph" w:styleId="ab">
     <w:name w:val="caption"/>
     <w:basedOn w:val="a"/>
-    <w:link w:val="ab"/>
+    <w:link w:val="ac"/>
     <w:pPr>
       <w:spacing w:after="120"/>
     </w:pPr>
@@ -2018,14 +2295,14 @@
   </w:style>
   <w:style w:type="paragraph" w:customStyle="1" w:styleId="TableCaption">
     <w:name w:val="Table Caption"/>
-    <w:basedOn w:val="aa"/>
+    <w:basedOn w:val="ab"/>
     <w:pPr>
       <w:keepNext/>
     </w:pPr>
   </w:style>
   <w:style w:type="paragraph" w:customStyle="1" w:styleId="ImageCaption">
     <w:name w:val="Image Caption"/>
-    <w:basedOn w:val="aa"/>
+    <w:basedOn w:val="ab"/>
   </w:style>
   <w:style w:type="paragraph" w:customStyle="1" w:styleId="Figure">
     <w:name w:val="Figure"/>
@@ -2038,30 +2315,30 @@
       <w:keepNext/>
     </w:pPr>
   </w:style>
-  <w:style w:type="character" w:customStyle="1" w:styleId="ab">
+  <w:style w:type="character" w:customStyle="1" w:styleId="ac">
     <w:name w:val="题注 字符"/>
     <w:basedOn w:val="a1"/>
-    <w:link w:val="aa"/>
+    <w:link w:val="ab"/>
   </w:style>
   <w:style w:type="character" w:customStyle="1" w:styleId="VerbatimChar">
     <w:name w:val="Verbatim Char"/>
-    <w:basedOn w:val="ab"/>
+    <w:basedOn w:val="ac"/>
     <w:link w:val="SourceCode"/>
     <w:rPr>
       <w:rFonts w:ascii="Consolas" w:hAnsi="Consolas"/>
       <w:sz w:val="22"/>
     </w:rPr>
   </w:style>
-  <w:style w:type="character" w:styleId="ac">
+  <w:style w:type="character" w:styleId="ad">
     <w:name w:val="footnote reference"/>
-    <w:basedOn w:val="ab"/>
+    <w:basedOn w:val="ac"/>
     <w:rPr>
       <w:vertAlign w:val="superscript"/>
     </w:rPr>
   </w:style>
-  <w:style w:type="character" w:styleId="ad">
+  <w:style w:type="character" w:styleId="ae">
     <w:name w:val="Hyperlink"/>
-    <w:basedOn w:val="ab"/>
+    <w:basedOn w:val="ac"/>
     <w:rPr>
       <w:color w:val="4F81BD" w:themeColor="accent1"/>
     </w:rPr>
@@ -2377,6 +2654,72 @@
     <w:rPr>
       <w:rFonts w:ascii="Consolas" w:hAnsi="Consolas"/>
       <w:sz w:val="22"/>
+    </w:rPr>
+  </w:style>
+  <w:style w:type="character" w:customStyle="1" w:styleId="a4">
+    <w:name w:val="正文文本 字符"/>
+    <w:basedOn w:val="a1"/>
+    <w:link w:val="a0"/>
+    <w:rsid w:val="004915CC"/>
+  </w:style>
+  <w:style w:type="paragraph" w:styleId="af">
+    <w:name w:val="header"/>
+    <w:basedOn w:val="a"/>
+    <w:link w:val="af0"/>
+    <w:unhideWhenUsed/>
+    <w:rsid w:val="004935EA"/>
+    <w:pPr>
+      <w:pBdr>
+        <w:bottom w:val="single" w:sz="6" w:space="1" w:color="auto"/>
+      </w:pBdr>
+      <w:tabs>
+        <w:tab w:val="center" w:pos="4153"/>
+        <w:tab w:val="right" w:pos="8306"/>
+      </w:tabs>
+      <w:snapToGrid w:val="0"/>
+      <w:jc w:val="center"/>
+    </w:pPr>
+    <w:rPr>
+      <w:sz w:val="18"/>
+      <w:szCs w:val="18"/>
+    </w:rPr>
+  </w:style>
+  <w:style w:type="character" w:customStyle="1" w:styleId="af0">
+    <w:name w:val="页眉 字符"/>
+    <w:basedOn w:val="a1"/>
+    <w:link w:val="af"/>
+    <w:rsid w:val="004935EA"/>
+    <w:rPr>
+      <w:sz w:val="18"/>
+      <w:szCs w:val="18"/>
+    </w:rPr>
+  </w:style>
+  <w:style w:type="paragraph" w:styleId="af1">
+    <w:name w:val="footer"/>
+    <w:basedOn w:val="a"/>
+    <w:link w:val="af2"/>
+    <w:unhideWhenUsed/>
+    <w:rsid w:val="004935EA"/>
+    <w:pPr>
+      <w:tabs>
+        <w:tab w:val="center" w:pos="4153"/>
+        <w:tab w:val="right" w:pos="8306"/>
+      </w:tabs>
+      <w:snapToGrid w:val="0"/>
+    </w:pPr>
+    <w:rPr>
+      <w:sz w:val="18"/>
+      <w:szCs w:val="18"/>
+    </w:rPr>
+  </w:style>
+  <w:style w:type="character" w:customStyle="1" w:styleId="af2">
+    <w:name w:val="页脚 字符"/>
+    <w:basedOn w:val="a1"/>
+    <w:link w:val="af1"/>
+    <w:rsid w:val="004935EA"/>
+    <w:rPr>
+      <w:sz w:val="18"/>
+      <w:szCs w:val="18"/>
     </w:rPr>
   </w:style>
 </w:styles>

</xml_diff>